<commit_message>
HOTARU v1.3 + SPARK 1.15
</commit_message>
<xml_diff>
--- a/HOTARU Model Creation Progress Log.docx
+++ b/HOTARU Model Creation Progress Log.docx
@@ -576,7 +576,13 @@
               <w:rPr>
                 <w:rFonts w:ascii="Times New Roman" w:hAnsi="Times New Roman" w:cs="Times New Roman"/>
               </w:rPr>
-              <w:t>Production2.ipynb</w:t>
+              <w:t>p</w:t>
+            </w:r>
+            <w:r>
+              <w:rPr>
+                <w:rFonts w:ascii="Times New Roman" w:hAnsi="Times New Roman" w:cs="Times New Roman"/>
+              </w:rPr>
+              <w:t>roduction2.ipynb</w:t>
             </w:r>
           </w:p>
         </w:tc>
@@ -632,7 +638,193 @@
               <w:rPr>
                 <w:rFonts w:ascii="Times New Roman" w:hAnsi="Times New Roman" w:cs="Times New Roman"/>
               </w:rPr>
-              <w:t>Production3.ipynb</w:t>
+              <w:t>p</w:t>
+            </w:r>
+            <w:r>
+              <w:rPr>
+                <w:rFonts w:ascii="Times New Roman" w:hAnsi="Times New Roman" w:cs="Times New Roman"/>
+              </w:rPr>
+              <w:t>roduction3.ipynb</w:t>
+            </w:r>
+          </w:p>
+        </w:tc>
+      </w:tr>
+      <w:tr>
+        <w:tc>
+          <w:tcPr>
+            <w:tcW w:w="2254" w:type="dxa"/>
+          </w:tcPr>
+          <w:p>
+            <w:pPr>
+              <w:rPr>
+                <w:rFonts w:ascii="Times New Roman" w:hAnsi="Times New Roman" w:cs="Times New Roman"/>
+              </w:rPr>
+            </w:pPr>
+            <w:r>
+              <w:rPr>
+                <w:rFonts w:ascii="Times New Roman" w:hAnsi="Times New Roman" w:cs="Times New Roman"/>
+              </w:rPr>
+              <w:t>1.21</w:t>
+            </w:r>
+          </w:p>
+        </w:tc>
+        <w:tc>
+          <w:tcPr>
+            <w:tcW w:w="2254" w:type="dxa"/>
+          </w:tcPr>
+          <w:p>
+            <w:pPr>
+              <w:rPr>
+                <w:rFonts w:ascii="Times New Roman" w:hAnsi="Times New Roman" w:cs="Times New Roman"/>
+              </w:rPr>
+            </w:pPr>
+            <w:r>
+              <w:rPr>
+                <w:rFonts w:ascii="Times New Roman" w:hAnsi="Times New Roman" w:cs="Times New Roman"/>
+              </w:rPr>
+              <w:t>1.1</w:t>
+            </w:r>
+          </w:p>
+        </w:tc>
+        <w:tc>
+          <w:tcPr>
+            <w:tcW w:w="2254" w:type="dxa"/>
+          </w:tcPr>
+          <w:p>
+            <w:pPr>
+              <w:rPr>
+                <w:rFonts w:ascii="Times New Roman" w:hAnsi="Times New Roman" w:cs="Times New Roman"/>
+              </w:rPr>
+            </w:pPr>
+            <w:r>
+              <w:rPr>
+                <w:rFonts w:ascii="Times New Roman" w:hAnsi="Times New Roman" w:cs="Times New Roman"/>
+              </w:rPr>
+              <w:t>production4.ipynb</w:t>
+            </w:r>
+          </w:p>
+        </w:tc>
+      </w:tr>
+      <w:tr>
+        <w:tc>
+          <w:tcPr>
+            <w:tcW w:w="2254" w:type="dxa"/>
+          </w:tcPr>
+          <w:p>
+            <w:pPr>
+              <w:rPr>
+                <w:rFonts w:ascii="Times New Roman" w:hAnsi="Times New Roman" w:cs="Times New Roman"/>
+              </w:rPr>
+            </w:pPr>
+            <w:r>
+              <w:rPr>
+                <w:rFonts w:ascii="Times New Roman" w:hAnsi="Times New Roman" w:cs="Times New Roman"/>
+              </w:rPr>
+              <w:t>1.22</w:t>
+            </w:r>
+          </w:p>
+        </w:tc>
+        <w:tc>
+          <w:tcPr>
+            <w:tcW w:w="2254" w:type="dxa"/>
+          </w:tcPr>
+          <w:p>
+            <w:pPr>
+              <w:rPr>
+                <w:rFonts w:ascii="Times New Roman" w:hAnsi="Times New Roman" w:cs="Times New Roman"/>
+              </w:rPr>
+            </w:pPr>
+            <w:r>
+              <w:rPr>
+                <w:rFonts w:ascii="Times New Roman" w:hAnsi="Times New Roman" w:cs="Times New Roman"/>
+              </w:rPr>
+              <w:t>1.1</w:t>
+            </w:r>
+          </w:p>
+        </w:tc>
+        <w:tc>
+          <w:tcPr>
+            <w:tcW w:w="2254" w:type="dxa"/>
+          </w:tcPr>
+          <w:p>
+            <w:pPr>
+              <w:rPr>
+                <w:rFonts w:ascii="Times New Roman" w:hAnsi="Times New Roman" w:cs="Times New Roman"/>
+              </w:rPr>
+            </w:pPr>
+            <w:r>
+              <w:rPr>
+                <w:rFonts w:ascii="Times New Roman" w:hAnsi="Times New Roman" w:cs="Times New Roman"/>
+              </w:rPr>
+              <w:t>production5.ipynb</w:t>
+            </w:r>
+          </w:p>
+        </w:tc>
+      </w:tr>
+      <w:tr>
+        <w:tc>
+          <w:tcPr>
+            <w:tcW w:w="2254" w:type="dxa"/>
+          </w:tcPr>
+          <w:p>
+            <w:pPr>
+              <w:rPr>
+                <w:rFonts w:ascii="Times New Roman" w:hAnsi="Times New Roman" w:cs="Times New Roman"/>
+              </w:rPr>
+            </w:pPr>
+            <w:r>
+              <w:rPr>
+                <w:rFonts w:ascii="Times New Roman" w:hAnsi="Times New Roman" w:cs="Times New Roman"/>
+              </w:rPr>
+              <w:t>1.</w:t>
+            </w:r>
+            <w:r>
+              <w:rPr>
+                <w:rFonts w:ascii="Times New Roman" w:hAnsi="Times New Roman" w:cs="Times New Roman"/>
+              </w:rPr>
+              <w:t>3</w:t>
+            </w:r>
+          </w:p>
+        </w:tc>
+        <w:tc>
+          <w:tcPr>
+            <w:tcW w:w="2254" w:type="dxa"/>
+          </w:tcPr>
+          <w:p>
+            <w:pPr>
+              <w:rPr>
+                <w:rFonts w:ascii="Times New Roman" w:hAnsi="Times New Roman" w:cs="Times New Roman"/>
+              </w:rPr>
+            </w:pPr>
+            <w:r>
+              <w:rPr>
+                <w:rFonts w:ascii="Times New Roman" w:hAnsi="Times New Roman" w:cs="Times New Roman"/>
+              </w:rPr>
+              <w:t>1.1</w:t>
+            </w:r>
+            <w:r>
+              <w:rPr>
+                <w:rFonts w:ascii="Times New Roman" w:hAnsi="Times New Roman" w:cs="Times New Roman"/>
+              </w:rPr>
+              <w:t>5</w:t>
+            </w:r>
+          </w:p>
+        </w:tc>
+        <w:tc>
+          <w:tcPr>
+            <w:tcW w:w="2254" w:type="dxa"/>
+          </w:tcPr>
+          <w:p>
+            <w:pPr>
+              <w:rPr>
+                <w:rFonts w:ascii="Times New Roman" w:hAnsi="Times New Roman" w:cs="Times New Roman"/>
+              </w:rPr>
+            </w:pPr>
+            <w:r>
+              <w:rPr>
+                <w:rFonts w:ascii="Times New Roman" w:hAnsi="Times New Roman" w:cs="Times New Roman"/>
+              </w:rPr>
+              <w:t>production6.ipynb</w:t>
             </w:r>
           </w:p>
         </w:tc>
@@ -1134,27 +1326,13 @@
         <w:rPr>
           <w:rFonts w:ascii="Times New Roman" w:hAnsi="Times New Roman" w:cs="Times New Roman"/>
         </w:rPr>
-        <w:t xml:space="preserve">It took nearly 5 hours and 15 minutes to complete training. </w:t>
-      </w:r>
-      <w:proofErr w:type="gramStart"/>
-      <w:r>
-        <w:rPr>
-          <w:rFonts w:ascii="Times New Roman" w:hAnsi="Times New Roman" w:cs="Times New Roman"/>
-        </w:rPr>
         <w:t>Upon testing the model with the test dataset</w:t>
       </w:r>
       <w:r>
         <w:rPr>
           <w:rFonts w:ascii="Times New Roman" w:hAnsi="Times New Roman" w:cs="Times New Roman"/>
         </w:rPr>
-        <w:t>, it</w:t>
-      </w:r>
-      <w:proofErr w:type="gramEnd"/>
-      <w:r>
-        <w:rPr>
-          <w:rFonts w:ascii="Times New Roman" w:hAnsi="Times New Roman" w:cs="Times New Roman"/>
-        </w:rPr>
-        <w:t xml:space="preserve"> was determined that the model boasted 80% accuracy, </w:t>
+        <w:t xml:space="preserve">, it was determined that the model boasted 80% accuracy, </w:t>
       </w:r>
       <w:r>
         <w:rPr>
@@ -1562,7 +1740,13 @@
         <w:rPr>
           <w:rFonts w:ascii="Times New Roman" w:hAnsi="Times New Roman" w:cs="Times New Roman"/>
         </w:rPr>
-        <w:t>Unlike v1, v1.1 was created after an hour of training. Furthermore, upon testing the model, it boasted an a</w:t>
+        <w:t>Upon</w:t>
+      </w:r>
+      <w:r>
+        <w:rPr>
+          <w:rFonts w:ascii="Times New Roman" w:hAnsi="Times New Roman" w:cs="Times New Roman"/>
+        </w:rPr>
+        <w:t xml:space="preserve"> testing the model, it boasted an a</w:t>
       </w:r>
       <w:r>
         <w:rPr>
@@ -1659,7 +1843,25 @@
         <w:rPr>
           <w:rFonts w:ascii="Times New Roman" w:hAnsi="Times New Roman" w:cs="Times New Roman"/>
         </w:rPr>
-        <w:t xml:space="preserve">HOTARU v1.2 was the third iteration of the model. Improvements were made in terms of data preparation and complexity of the model to achieve better real-life accuracy, in exchange for a slower processing time and the increased likelihood of false positives. </w:t>
+        <w:t xml:space="preserve">HOTARU v1.2 was the third iteration of the model. </w:t>
+      </w:r>
+      <w:r>
+        <w:rPr>
+          <w:rFonts w:ascii="Times New Roman" w:hAnsi="Times New Roman" w:cs="Times New Roman"/>
+        </w:rPr>
+        <w:t>Changes</w:t>
+      </w:r>
+      <w:r>
+        <w:rPr>
+          <w:rFonts w:ascii="Times New Roman" w:hAnsi="Times New Roman" w:cs="Times New Roman"/>
+        </w:rPr>
+        <w:t xml:space="preserve"> were made in terms of data preparation and complexity of the model to achieve better real-life accuracy</w:t>
+      </w:r>
+      <w:r>
+        <w:rPr>
+          <w:rFonts w:ascii="Times New Roman" w:hAnsi="Times New Roman" w:cs="Times New Roman"/>
+        </w:rPr>
+        <w:t>.</w:t>
       </w:r>
     </w:p>
     <w:p>
@@ -1695,20 +1897,19 @@
         <w:rPr>
           <w:rFonts w:ascii="Times New Roman" w:hAnsi="Times New Roman" w:cs="Times New Roman"/>
         </w:rPr>
-        <w:t>This version featured improvements to the CNN. It introduced the parameter padding, which was set to ‘same’, to all Conv2D layers. In addition, both the number of Conv2D layers and filters in each Conv2D layer were altered, and another Dense layer alongside a Dropout layer were added at the end of the Sequential object. The output layer remained the same.</w:t>
-      </w:r>
-    </w:p>
-    <w:p>
-      <w:pPr>
-        <w:rPr>
-          <w:rFonts w:ascii="Times New Roman" w:hAnsi="Times New Roman" w:cs="Times New Roman"/>
-        </w:rPr>
-      </w:pPr>
-      <w:r>
-        <w:rPr>
-          <w:rFonts w:ascii="Times New Roman" w:hAnsi="Times New Roman" w:cs="Times New Roman"/>
-        </w:rPr>
-        <w:t>The following is a screenshot of the structure of the CNN.</w:t>
+        <w:t>This version featured improvements to the CNN. It introduced the padding</w:t>
+      </w:r>
+      <w:r>
+        <w:rPr>
+          <w:rFonts w:ascii="Times New Roman" w:hAnsi="Times New Roman" w:cs="Times New Roman"/>
+        </w:rPr>
+        <w:t xml:space="preserve"> parameter</w:t>
+      </w:r>
+      <w:r>
+        <w:rPr>
+          <w:rFonts w:ascii="Times New Roman" w:hAnsi="Times New Roman" w:cs="Times New Roman"/>
+        </w:rPr>
+        <w:t>, which was set to ‘same’, to all Conv2D layers. In addition, both the number of Conv2D layers and filters in each Conv2D layer were altered, and another Dense layer alongside a Dropout layer were added at the end of the Sequential object. The output layer remained the same.</w:t>
       </w:r>
     </w:p>
     <w:p>
@@ -1723,9 +1924,17 @@
           <w:noProof/>
         </w:rPr>
         <w:drawing>
-          <wp:inline distT="0" distB="0" distL="0" distR="0" wp14:anchorId="063B5505" wp14:editId="77EFDC48">
-            <wp:extent cx="4711942" cy="5295900"/>
-            <wp:effectExtent l="0" t="0" r="0" b="0"/>
+          <wp:anchor distT="0" distB="0" distL="114300" distR="114300" simplePos="0" relativeHeight="251659264" behindDoc="0" locked="0" layoutInCell="1" allowOverlap="1" wp14:anchorId="063B5505" wp14:editId="59F13098">
+            <wp:simplePos x="0" y="0"/>
+            <wp:positionH relativeFrom="margin">
+              <wp:align>center</wp:align>
+            </wp:positionH>
+            <wp:positionV relativeFrom="paragraph">
+              <wp:posOffset>295275</wp:posOffset>
+            </wp:positionV>
+            <wp:extent cx="3711575" cy="4171950"/>
+            <wp:effectExtent l="0" t="0" r="3175" b="0"/>
+            <wp:wrapTopAndBottom/>
             <wp:docPr id="1312672022" name="Picture 1"/>
             <wp:cNvGraphicFramePr>
               <a:graphicFrameLocks xmlns:a="http://schemas.openxmlformats.org/drawingml/2006/main" noChangeAspect="1"/>
@@ -1738,7 +1947,13 @@
                     <pic:cNvPicPr/>
                   </pic:nvPicPr>
                   <pic:blipFill>
-                    <a:blip r:embed="rId9"/>
+                    <a:blip r:embed="rId9">
+                      <a:extLst>
+                        <a:ext uri="{28A0092B-C50C-407E-A947-70E740481C1C}">
+                          <a14:useLocalDpi xmlns:a14="http://schemas.microsoft.com/office/drawing/2010/main" val="0"/>
+                        </a:ext>
+                      </a:extLst>
+                    </a:blip>
                     <a:stretch>
                       <a:fillRect/>
                     </a:stretch>
@@ -1746,7 +1961,7 @@
                   <pic:spPr>
                     <a:xfrm>
                       <a:off x="0" y="0"/>
-                      <a:ext cx="4738472" cy="5325718"/>
+                      <a:ext cx="3711575" cy="4171950"/>
                     </a:xfrm>
                     <a:prstGeom prst="rect">
                       <a:avLst/>
@@ -1755,9 +1970,22 @@
                 </pic:pic>
               </a:graphicData>
             </a:graphic>
-          </wp:inline>
+          </wp:anchor>
         </w:drawing>
       </w:r>
+      <w:r>
+        <w:rPr>
+          <w:rFonts w:ascii="Times New Roman" w:hAnsi="Times New Roman" w:cs="Times New Roman"/>
+        </w:rPr>
+        <w:t>The following is a screenshot of the structure of the CNN.</w:t>
+      </w:r>
+    </w:p>
+    <w:p>
+      <w:pPr>
+        <w:rPr>
+          <w:rFonts w:ascii="Times New Roman" w:hAnsi="Times New Roman" w:cs="Times New Roman"/>
+        </w:rPr>
+      </w:pPr>
     </w:p>
     <w:p>
       <w:pPr>
@@ -1795,7 +2023,6 @@
           <w:rFonts w:ascii="Times New Roman" w:hAnsi="Times New Roman" w:cs="Times New Roman"/>
           <w:u w:val="single"/>
         </w:rPr>
-        <w:lastRenderedPageBreak/>
         <w:t>Data Preparation</w:t>
       </w:r>
       <w:r>
@@ -1837,7 +2064,14 @@
         <w:rPr>
           <w:rFonts w:ascii="Times New Roman" w:hAnsi="Times New Roman" w:cs="Times New Roman"/>
         </w:rPr>
-        <w:t xml:space="preserve">; the skin cancer class was being oversampled more than before. While this will inevitably result in the appearance of false positives, considering that the use case of this model, it is better to get something checked and find out it is not cancer, than being given a false negative, only to suffer from misidentification </w:t>
+        <w:t xml:space="preserve">; the skin cancer class was being oversampled more than </w:t>
+      </w:r>
+      <w:r>
+        <w:rPr>
+          <w:rFonts w:ascii="Times New Roman" w:hAnsi="Times New Roman" w:cs="Times New Roman"/>
+        </w:rPr>
+        <w:lastRenderedPageBreak/>
+        <w:t xml:space="preserve">before. While this will inevitably result in the appearance of false positives, considering that the use case of this model, it is better to get something checked and find out it is not cancer, than being given a false negative, only to suffer from misidentification </w:t>
       </w:r>
       <w:proofErr w:type="gramStart"/>
       <w:r>
@@ -1993,7 +2227,7 @@
         <w:rPr>
           <w:rFonts w:ascii="Times New Roman" w:hAnsi="Times New Roman" w:cs="Times New Roman"/>
         </w:rPr>
-        <w:t>Training took an hour and 15 minutes to finish. By the end of training, the model provided the following statistics: a</w:t>
+        <w:t>By the end of training, the model provided the following statistics: a</w:t>
       </w:r>
       <w:r>
         <w:rPr>
@@ -2101,7 +2335,7 @@
           <w:u w:val="single"/>
         </w:rPr>
         <w:lastRenderedPageBreak/>
-        <w:t>HOTARU v1.</w:t>
+        <w:t>HOTARU v1.2</w:t>
       </w:r>
       <w:r>
         <w:rPr>
@@ -2112,9 +2346,260 @@
           <w:szCs w:val="28"/>
           <w:u w:val="single"/>
         </w:rPr>
-        <w:t>25</w:t>
-      </w:r>
-      <w:r>
+        <w:t>1</w:t>
+      </w:r>
+    </w:p>
+    <w:p>
+      <w:pPr>
+        <w:rPr>
+          <w:rFonts w:ascii="Times New Roman" w:hAnsi="Times New Roman" w:cs="Times New Roman"/>
+          <w:u w:val="single"/>
+        </w:rPr>
+      </w:pPr>
+      <w:r>
+        <w:rPr>
+          <w:rFonts w:ascii="Times New Roman" w:hAnsi="Times New Roman" w:cs="Times New Roman"/>
+          <w:u w:val="single"/>
+        </w:rPr>
+        <w:t>Overview</w:t>
+      </w:r>
+    </w:p>
+    <w:p>
+      <w:pPr>
+        <w:rPr>
+          <w:rFonts w:ascii="Times New Roman" w:hAnsi="Times New Roman" w:cs="Times New Roman"/>
+        </w:rPr>
+      </w:pPr>
+      <w:r>
+        <w:rPr>
+          <w:rFonts w:ascii="Times New Roman" w:hAnsi="Times New Roman" w:cs="Times New Roman"/>
+        </w:rPr>
+        <w:t>HOTARU v1.</w:t>
+      </w:r>
+      <w:r>
+        <w:rPr>
+          <w:rFonts w:ascii="Times New Roman" w:hAnsi="Times New Roman" w:cs="Times New Roman"/>
+        </w:rPr>
+        <w:t>21 is the fourth iteration of the model made in response to analysing the results gained from v1.2. With this model, a more drastic change was done on the image database so that there were near-equal amounts of skin cancer and non-skin cancer photos in the hopes of allowing for more true results due to the lessened impact of data disparity. It was hypothesised that the immense data disparity caused the model to be so sensitive in detecting skin cancer that any slight resemblance to a feature of skin cancer influenced the decision-making of the model.</w:t>
+      </w:r>
+    </w:p>
+    <w:p>
+      <w:pPr>
+        <w:rPr>
+          <w:rFonts w:ascii="Times New Roman" w:hAnsi="Times New Roman" w:cs="Times New Roman"/>
+        </w:rPr>
+      </w:pPr>
+      <w:r>
+        <w:rPr>
+          <w:rFonts w:ascii="Times New Roman" w:hAnsi="Times New Roman" w:cs="Times New Roman"/>
+          <w:u w:val="single"/>
+        </w:rPr>
+        <w:t>Model design</w:t>
+      </w:r>
+      <w:r>
+        <w:rPr>
+          <w:rFonts w:ascii="Times New Roman" w:hAnsi="Times New Roman" w:cs="Times New Roman"/>
+          <w:u w:val="single"/>
+        </w:rPr>
+        <w:br/>
+      </w:r>
+      <w:r>
+        <w:rPr>
+          <w:rFonts w:ascii="Times New Roman" w:hAnsi="Times New Roman" w:cs="Times New Roman"/>
+        </w:rPr>
+        <w:t>HOTARU v1.21 follow</w:t>
+      </w:r>
+      <w:r>
+        <w:rPr>
+          <w:rFonts w:ascii="Times New Roman" w:hAnsi="Times New Roman" w:cs="Times New Roman"/>
+        </w:rPr>
+        <w:t>ed</w:t>
+      </w:r>
+      <w:r>
+        <w:rPr>
+          <w:rFonts w:ascii="Times New Roman" w:hAnsi="Times New Roman" w:cs="Times New Roman"/>
+        </w:rPr>
+        <w:t xml:space="preserve"> the same model design as HOTARU v1.2. The only difference between v1.21 and 1.2 </w:t>
+      </w:r>
+      <w:r>
+        <w:rPr>
+          <w:rFonts w:ascii="Times New Roman" w:hAnsi="Times New Roman" w:cs="Times New Roman"/>
+        </w:rPr>
+        <w:t>was</w:t>
+      </w:r>
+      <w:r>
+        <w:rPr>
+          <w:rFonts w:ascii="Times New Roman" w:hAnsi="Times New Roman" w:cs="Times New Roman"/>
+        </w:rPr>
+        <w:t xml:space="preserve"> the amount and proportion of data provided.</w:t>
+      </w:r>
+    </w:p>
+    <w:p>
+      <w:pPr>
+        <w:rPr>
+          <w:rFonts w:ascii="Times New Roman" w:hAnsi="Times New Roman" w:cs="Times New Roman"/>
+        </w:rPr>
+      </w:pPr>
+      <w:r>
+        <w:rPr>
+          <w:rFonts w:ascii="Times New Roman" w:hAnsi="Times New Roman" w:cs="Times New Roman"/>
+        </w:rPr>
+        <w:t>Due to the small amount of data presented to the model, it was decided that the epochs would be increased from 10 to 1</w:t>
+      </w:r>
+      <w:r>
+        <w:rPr>
+          <w:rFonts w:ascii="Times New Roman" w:hAnsi="Times New Roman" w:cs="Times New Roman"/>
+        </w:rPr>
+        <w:t>00</w:t>
+      </w:r>
+      <w:r>
+        <w:rPr>
+          <w:rFonts w:ascii="Times New Roman" w:hAnsi="Times New Roman" w:cs="Times New Roman"/>
+        </w:rPr>
+        <w:t xml:space="preserve"> for the model to have a better chance of learning the differences between the two classes.</w:t>
+      </w:r>
+    </w:p>
+    <w:p>
+      <w:pPr>
+        <w:rPr>
+          <w:rFonts w:ascii="Times New Roman" w:hAnsi="Times New Roman" w:cs="Times New Roman"/>
+        </w:rPr>
+      </w:pPr>
+      <w:r>
+        <w:rPr>
+          <w:rFonts w:ascii="Times New Roman" w:hAnsi="Times New Roman" w:cs="Times New Roman"/>
+          <w:u w:val="single"/>
+        </w:rPr>
+        <w:t>Data Preparation</w:t>
+      </w:r>
+      <w:r>
+        <w:rPr>
+          <w:rFonts w:ascii="Times New Roman" w:hAnsi="Times New Roman" w:cs="Times New Roman"/>
+          <w:u w:val="single"/>
+        </w:rPr>
+        <w:br/>
+      </w:r>
+      <w:r>
+        <w:rPr>
+          <w:rFonts w:ascii="Times New Roman" w:hAnsi="Times New Roman" w:cs="Times New Roman"/>
+        </w:rPr>
+        <w:t>8.7 thousand photos were provided for this model, compared to 41.9 thousand photos (the number of photos provided for v1.2). 3291 non-skin-cancer pictures and 5453 skin-cancer pictures were at the model’s disposal. All pictures went through preprocessing with SPARK v1.1</w:t>
+      </w:r>
+      <w:r>
+        <w:rPr>
+          <w:rFonts w:ascii="Times New Roman" w:hAnsi="Times New Roman" w:cs="Times New Roman"/>
+        </w:rPr>
+        <w:t xml:space="preserve"> after being split into training, </w:t>
+      </w:r>
+      <w:proofErr w:type="gramStart"/>
+      <w:r>
+        <w:rPr>
+          <w:rFonts w:ascii="Times New Roman" w:hAnsi="Times New Roman" w:cs="Times New Roman"/>
+        </w:rPr>
+        <w:t>validation</w:t>
+      </w:r>
+      <w:proofErr w:type="gramEnd"/>
+      <w:r>
+        <w:rPr>
+          <w:rFonts w:ascii="Times New Roman" w:hAnsi="Times New Roman" w:cs="Times New Roman"/>
+        </w:rPr>
+        <w:t xml:space="preserve"> and test datasets of ratio 80:10:10.</w:t>
+      </w:r>
+    </w:p>
+    <w:p>
+      <w:pPr>
+        <w:rPr>
+          <w:rFonts w:ascii="Times New Roman" w:hAnsi="Times New Roman" w:cs="Times New Roman"/>
+        </w:rPr>
+      </w:pPr>
+      <w:r>
+        <w:rPr>
+          <w:rFonts w:ascii="Times New Roman" w:hAnsi="Times New Roman" w:cs="Times New Roman"/>
+          <w:u w:val="single"/>
+        </w:rPr>
+        <w:t>Training results</w:t>
+      </w:r>
+      <w:r>
+        <w:rPr>
+          <w:rFonts w:ascii="Times New Roman" w:hAnsi="Times New Roman" w:cs="Times New Roman"/>
+          <w:u w:val="single"/>
+        </w:rPr>
+        <w:br/>
+      </w:r>
+      <w:r>
+        <w:rPr>
+          <w:rFonts w:ascii="Times New Roman" w:hAnsi="Times New Roman" w:cs="Times New Roman"/>
+        </w:rPr>
+        <w:t>Upon the completion of training, the model achieved an a</w:t>
+      </w:r>
+      <w:r>
+        <w:rPr>
+          <w:rFonts w:ascii="Times New Roman" w:hAnsi="Times New Roman" w:cs="Times New Roman"/>
+        </w:rPr>
+        <w:t>ccuracy of 55-90%, precision of 91%, recall of 93% and F1-score of 92.6%.</w:t>
+      </w:r>
+      <w:r>
+        <w:rPr>
+          <w:rFonts w:ascii="Times New Roman" w:hAnsi="Times New Roman" w:cs="Times New Roman"/>
+        </w:rPr>
+        <w:t xml:space="preserve"> In addition, the confusion matrix showed that while the model is now producing more true negatives, it is also producing false positives and negatives.</w:t>
+      </w:r>
+    </w:p>
+    <w:p>
+      <w:pPr>
+        <w:rPr>
+          <w:rFonts w:ascii="Times New Roman" w:hAnsi="Times New Roman" w:cs="Times New Roman"/>
+        </w:rPr>
+      </w:pPr>
+      <w:r>
+        <w:rPr>
+          <w:rFonts w:ascii="Times New Roman" w:hAnsi="Times New Roman" w:cs="Times New Roman"/>
+        </w:rPr>
+        <w:t>When comparing HOTARU v1.21 with v1.2, it is very clear that the reduction of image data to reduce the impact of disparate datasets has backfired in that it has caused a significant decrease in performance. The model was not saved.</w:t>
+      </w:r>
+    </w:p>
+    <w:p>
+      <w:pPr>
+        <w:rPr>
+          <w:rFonts w:ascii="Times New Roman" w:hAnsi="Times New Roman" w:cs="Times New Roman"/>
+        </w:rPr>
+      </w:pPr>
+      <w:r>
+        <w:rPr>
+          <w:rFonts w:ascii="Times New Roman" w:hAnsi="Times New Roman" w:cs="Times New Roman"/>
+          <w:u w:val="single"/>
+        </w:rPr>
+        <w:t>Discussion and Further Action</w:t>
+      </w:r>
+      <w:r>
+        <w:rPr>
+          <w:rFonts w:ascii="Times New Roman" w:hAnsi="Times New Roman" w:cs="Times New Roman"/>
+          <w:u w:val="single"/>
+        </w:rPr>
+        <w:br/>
+      </w:r>
+      <w:r>
+        <w:rPr>
+          <w:rFonts w:ascii="Times New Roman" w:hAnsi="Times New Roman" w:cs="Times New Roman"/>
+        </w:rPr>
+        <w:t>A hypothesis was made that feeding the model with raw data will have an impact on performance. While the difference of performance between HOTARU v1.0 and v1.1 due to the addition of SPARK made it clear that preprocessing images greatly improved accuracy, it was deemed necessary to explore such an avenue to reach a better conclusion on how to move on with the model.</w:t>
+      </w:r>
+    </w:p>
+    <w:p>
+      <w:pPr>
+        <w:rPr>
+          <w:rFonts w:ascii="Times New Roman" w:hAnsi="Times New Roman" w:cs="Times New Roman"/>
+        </w:rPr>
+      </w:pPr>
+      <w:r>
+        <w:rPr>
+          <w:rFonts w:ascii="Times New Roman" w:hAnsi="Times New Roman" w:cs="Times New Roman"/>
+        </w:rPr>
+        <w:br w:type="page"/>
+      </w:r>
+    </w:p>
+    <w:p>
+      <w:pPr>
         <w:rPr>
           <w:rFonts w:ascii="Times New Roman" w:hAnsi="Times New Roman" w:cs="Times New Roman"/>
           <w:b/>
@@ -2123,8 +2608,7 @@
           <w:szCs w:val="28"/>
           <w:u w:val="single"/>
         </w:rPr>
-        <w:t xml:space="preserve"> and SPARK v1.</w:t>
-      </w:r>
+      </w:pPr>
       <w:r>
         <w:rPr>
           <w:rFonts w:ascii="Times New Roman" w:hAnsi="Times New Roman" w:cs="Times New Roman"/>
@@ -2134,7 +2618,8 @@
           <w:szCs w:val="28"/>
           <w:u w:val="single"/>
         </w:rPr>
-        <w:t>2</w:t>
+        <w:lastRenderedPageBreak/>
+        <w:t>HOTARU v1.22</w:t>
       </w:r>
     </w:p>
     <w:p>
@@ -2162,7 +2647,142 @@
         <w:rPr>
           <w:rFonts w:ascii="Times New Roman" w:hAnsi="Times New Roman" w:cs="Times New Roman"/>
         </w:rPr>
-        <w:t>HOTARU v1</w:t>
+        <w:t>HOTARU v1.22 was the fifth iteration of the model, which was made to measure the impact of SPARK v1.1 on HOTARU through its absence. In essence, this model was v1.21 but without the influence of the preprocessing script.</w:t>
+      </w:r>
+    </w:p>
+    <w:p>
+      <w:pPr>
+        <w:rPr>
+          <w:rFonts w:ascii="Times New Roman" w:hAnsi="Times New Roman" w:cs="Times New Roman"/>
+        </w:rPr>
+      </w:pPr>
+      <w:r>
+        <w:rPr>
+          <w:rFonts w:ascii="Times New Roman" w:hAnsi="Times New Roman" w:cs="Times New Roman"/>
+          <w:u w:val="single"/>
+        </w:rPr>
+        <w:t>Model design</w:t>
+      </w:r>
+      <w:r>
+        <w:rPr>
+          <w:rFonts w:ascii="Times New Roman" w:hAnsi="Times New Roman" w:cs="Times New Roman"/>
+          <w:u w:val="single"/>
+        </w:rPr>
+        <w:br/>
+      </w:r>
+      <w:r>
+        <w:rPr>
+          <w:rFonts w:ascii="Times New Roman" w:hAnsi="Times New Roman" w:cs="Times New Roman"/>
+        </w:rPr>
+        <w:t>HOTARU v1.22 followed the same model design as HOTARU v1.21. The only difference was the alteration of epochs from 100 to 20 since during the creation of v1.21, it was observed that by epoch 20 all statistics started to plateau, indicating that any more epochs would be not necessary and would instead waste compute power.</w:t>
+      </w:r>
+    </w:p>
+    <w:p>
+      <w:pPr>
+        <w:rPr>
+          <w:rFonts w:ascii="Times New Roman" w:hAnsi="Times New Roman" w:cs="Times New Roman"/>
+        </w:rPr>
+      </w:pPr>
+      <w:r>
+        <w:rPr>
+          <w:rFonts w:ascii="Times New Roman" w:hAnsi="Times New Roman" w:cs="Times New Roman"/>
+          <w:u w:val="single"/>
+        </w:rPr>
+        <w:t>Data Preparation</w:t>
+      </w:r>
+      <w:r>
+        <w:rPr>
+          <w:rFonts w:ascii="Times New Roman" w:hAnsi="Times New Roman" w:cs="Times New Roman"/>
+          <w:u w:val="single"/>
+        </w:rPr>
+        <w:br/>
+      </w:r>
+      <w:r>
+        <w:rPr>
+          <w:rFonts w:ascii="Times New Roman" w:hAnsi="Times New Roman" w:cs="Times New Roman"/>
+        </w:rPr>
+        <w:t xml:space="preserve">8.7 thousand photos were provided for this model, compared to 41.9 thousand photos (the number of photos provided for v1.2). 3291 non-skin-cancer pictures and 5453 skin-cancer pictures were at the model’s disposal. All pictures </w:t>
+      </w:r>
+      <w:r>
+        <w:rPr>
+          <w:rFonts w:ascii="Times New Roman" w:hAnsi="Times New Roman" w:cs="Times New Roman"/>
+          <w:b/>
+          <w:bCs/>
+        </w:rPr>
+        <w:t xml:space="preserve">DID </w:t>
+      </w:r>
+      <w:r>
+        <w:rPr>
+          <w:rFonts w:ascii="Times New Roman" w:hAnsi="Times New Roman" w:cs="Times New Roman"/>
+          <w:b/>
+          <w:bCs/>
+        </w:rPr>
+        <w:t>NOT</w:t>
+      </w:r>
+      <w:r>
+        <w:rPr>
+          <w:rFonts w:ascii="Times New Roman" w:hAnsi="Times New Roman" w:cs="Times New Roman"/>
+        </w:rPr>
+        <w:t xml:space="preserve"> </w:t>
+      </w:r>
+      <w:r>
+        <w:rPr>
+          <w:rFonts w:ascii="Times New Roman" w:hAnsi="Times New Roman" w:cs="Times New Roman"/>
+        </w:rPr>
+        <w:t>go</w:t>
+      </w:r>
+      <w:r>
+        <w:rPr>
+          <w:rFonts w:ascii="Times New Roman" w:hAnsi="Times New Roman" w:cs="Times New Roman"/>
+        </w:rPr>
+        <w:t xml:space="preserve"> through preprocessing with SPARK v1.1 after being split into training, </w:t>
+      </w:r>
+      <w:proofErr w:type="gramStart"/>
+      <w:r>
+        <w:rPr>
+          <w:rFonts w:ascii="Times New Roman" w:hAnsi="Times New Roman" w:cs="Times New Roman"/>
+        </w:rPr>
+        <w:t>validation</w:t>
+      </w:r>
+      <w:proofErr w:type="gramEnd"/>
+      <w:r>
+        <w:rPr>
+          <w:rFonts w:ascii="Times New Roman" w:hAnsi="Times New Roman" w:cs="Times New Roman"/>
+        </w:rPr>
+        <w:t xml:space="preserve"> and test datasets of ratio 80:10:10.</w:t>
+      </w:r>
+    </w:p>
+    <w:p>
+      <w:pPr>
+        <w:rPr>
+          <w:rFonts w:ascii="Times New Roman" w:hAnsi="Times New Roman" w:cs="Times New Roman"/>
+        </w:rPr>
+      </w:pPr>
+      <w:r>
+        <w:rPr>
+          <w:rFonts w:ascii="Times New Roman" w:hAnsi="Times New Roman" w:cs="Times New Roman"/>
+          <w:u w:val="single"/>
+        </w:rPr>
+        <w:t>Training results</w:t>
+      </w:r>
+      <w:r>
+        <w:rPr>
+          <w:rFonts w:ascii="Times New Roman" w:hAnsi="Times New Roman" w:cs="Times New Roman"/>
+          <w:u w:val="single"/>
+        </w:rPr>
+        <w:br/>
+      </w:r>
+      <w:r>
+        <w:rPr>
+          <w:rFonts w:ascii="Times New Roman" w:hAnsi="Times New Roman" w:cs="Times New Roman"/>
+        </w:rPr>
+        <w:t>Upon the completion of training, the model achieved an a</w:t>
+      </w:r>
+      <w:r>
+        <w:rPr>
+          <w:rFonts w:ascii="Times New Roman" w:hAnsi="Times New Roman" w:cs="Times New Roman"/>
+        </w:rPr>
+        <w:t>ccuracy of 54-93%, precision of 92.9%, recall of 96.2% and F1-score of 94.5%</w:t>
       </w:r>
       <w:r>
         <w:rPr>
@@ -2170,6 +2790,236 @@
         </w:rPr>
         <w:t>.</w:t>
       </w:r>
+      <w:r>
+        <w:rPr>
+          <w:rFonts w:ascii="Times New Roman" w:hAnsi="Times New Roman" w:cs="Times New Roman"/>
+        </w:rPr>
+        <w:t xml:space="preserve"> In addition, the confusion matrix produced by HOTARU v1.22 and v1.21 are quite similar.</w:t>
+      </w:r>
+    </w:p>
+    <w:p>
+      <w:pPr>
+        <w:rPr>
+          <w:rFonts w:ascii="Times New Roman" w:hAnsi="Times New Roman" w:cs="Times New Roman"/>
+        </w:rPr>
+      </w:pPr>
+      <w:r>
+        <w:rPr>
+          <w:rFonts w:ascii="Times New Roman" w:hAnsi="Times New Roman" w:cs="Times New Roman"/>
+        </w:rPr>
+        <w:t>It seemed that with the removal of SPARK from the pipeline, HOTARU was not greatly impacted in terms of performance. In fact, one could say that HOTARU performed slightly better without SPARK when referring to statistics. However, the removal of SPARK did increase the processing time of HOTARU. In v1.21, epochs took a maximum of 98 seconds to complete, and it took 3 seconds for the model to complete its assessment of the test dataset (containing 876 photos). Meanwhile in v1.22, epochs took a maximum of 163 seconds to complete, and it took 16 seconds for HOTARU to finish analysing the test dataset. This proves that SPARK is indeed impactful in improving HOTARU’s performance in terms of processing speed due to its role in removing unnecessary features.</w:t>
+      </w:r>
+    </w:p>
+    <w:p>
+      <w:pPr>
+        <w:rPr>
+          <w:rFonts w:ascii="Times New Roman" w:hAnsi="Times New Roman" w:cs="Times New Roman"/>
+        </w:rPr>
+      </w:pPr>
+      <w:r>
+        <w:rPr>
+          <w:rFonts w:ascii="Times New Roman" w:hAnsi="Times New Roman" w:cs="Times New Roman"/>
+          <w:u w:val="single"/>
+        </w:rPr>
+        <w:t>Discussion and Further Action</w:t>
+      </w:r>
+      <w:r>
+        <w:rPr>
+          <w:rFonts w:ascii="Times New Roman" w:hAnsi="Times New Roman" w:cs="Times New Roman"/>
+          <w:u w:val="single"/>
+        </w:rPr>
+        <w:br/>
+      </w:r>
+      <w:r>
+        <w:rPr>
+          <w:rFonts w:ascii="Times New Roman" w:hAnsi="Times New Roman" w:cs="Times New Roman"/>
+        </w:rPr>
+        <w:t xml:space="preserve">Upon looking at the results, two things were certain: that SPARK was influential in increasing HOTARU’s performance but could be improved, and that reducing the dataset to defeat the data disparity issue was not effective in improving HOTARU’s performance. </w:t>
+      </w:r>
+      <w:r>
+        <w:rPr>
+          <w:rFonts w:ascii="Times New Roman" w:hAnsi="Times New Roman" w:cs="Times New Roman"/>
+        </w:rPr>
+        <w:t>Thus,</w:t>
+      </w:r>
+      <w:r>
+        <w:rPr>
+          <w:rFonts w:ascii="Times New Roman" w:hAnsi="Times New Roman" w:cs="Times New Roman"/>
+        </w:rPr>
+        <w:t xml:space="preserve"> after</w:t>
+      </w:r>
+      <w:r>
+        <w:rPr>
+          <w:rFonts w:ascii="Times New Roman" w:hAnsi="Times New Roman" w:cs="Times New Roman"/>
+        </w:rPr>
+        <w:t xml:space="preserve"> some discussion, it was decided to increase the number of non-cancer images through image data augmentation.</w:t>
+      </w:r>
+    </w:p>
+    <w:p>
+      <w:pPr>
+        <w:rPr>
+          <w:rFonts w:ascii="Times New Roman" w:hAnsi="Times New Roman" w:cs="Times New Roman"/>
+        </w:rPr>
+      </w:pPr>
+      <w:r>
+        <w:rPr>
+          <w:rFonts w:ascii="Times New Roman" w:hAnsi="Times New Roman" w:cs="Times New Roman"/>
+        </w:rPr>
+        <w:br w:type="page"/>
+      </w:r>
+    </w:p>
+    <w:p>
+      <w:pPr>
+        <w:rPr>
+          <w:rFonts w:ascii="Times New Roman" w:hAnsi="Times New Roman" w:cs="Times New Roman"/>
+          <w:b/>
+          <w:bCs/>
+          <w:sz w:val="28"/>
+          <w:szCs w:val="28"/>
+          <w:u w:val="single"/>
+        </w:rPr>
+      </w:pPr>
+      <w:r>
+        <w:rPr>
+          <w:rFonts w:ascii="Times New Roman" w:hAnsi="Times New Roman" w:cs="Times New Roman"/>
+          <w:b/>
+          <w:bCs/>
+          <w:sz w:val="28"/>
+          <w:szCs w:val="28"/>
+          <w:u w:val="single"/>
+        </w:rPr>
+        <w:lastRenderedPageBreak/>
+        <w:t>HOTARU v1.</w:t>
+      </w:r>
+      <w:r>
+        <w:rPr>
+          <w:rFonts w:ascii="Times New Roman" w:hAnsi="Times New Roman" w:cs="Times New Roman"/>
+          <w:b/>
+          <w:bCs/>
+          <w:sz w:val="28"/>
+          <w:szCs w:val="28"/>
+          <w:u w:val="single"/>
+        </w:rPr>
+        <w:t>3 and SPARK v1.15</w:t>
+      </w:r>
+    </w:p>
+    <w:p>
+      <w:pPr>
+        <w:rPr>
+          <w:rFonts w:ascii="Times New Roman" w:hAnsi="Times New Roman" w:cs="Times New Roman"/>
+          <w:u w:val="single"/>
+        </w:rPr>
+      </w:pPr>
+      <w:r>
+        <w:rPr>
+          <w:rFonts w:ascii="Times New Roman" w:hAnsi="Times New Roman" w:cs="Times New Roman"/>
+          <w:u w:val="single"/>
+        </w:rPr>
+        <w:t>Overview</w:t>
+      </w:r>
+    </w:p>
+    <w:p>
+      <w:pPr>
+        <w:rPr>
+          <w:rFonts w:ascii="Times New Roman" w:hAnsi="Times New Roman" w:cs="Times New Roman"/>
+        </w:rPr>
+      </w:pPr>
+      <w:r>
+        <w:rPr>
+          <w:rFonts w:ascii="Times New Roman" w:hAnsi="Times New Roman" w:cs="Times New Roman"/>
+        </w:rPr>
+        <w:t>HOTARU v1.</w:t>
+      </w:r>
+      <w:r>
+        <w:rPr>
+          <w:rFonts w:ascii="Times New Roman" w:hAnsi="Times New Roman" w:cs="Times New Roman"/>
+        </w:rPr>
+        <w:t>3</w:t>
+      </w:r>
+      <w:r>
+        <w:rPr>
+          <w:rFonts w:ascii="Times New Roman" w:hAnsi="Times New Roman" w:cs="Times New Roman"/>
+        </w:rPr>
+        <w:t xml:space="preserve"> was the sixth iteration of the model</w:t>
+      </w:r>
+      <w:r>
+        <w:rPr>
+          <w:rFonts w:ascii="Times New Roman" w:hAnsi="Times New Roman" w:cs="Times New Roman"/>
+        </w:rPr>
+        <w:t xml:space="preserve">. This model </w:t>
+      </w:r>
+      <w:r>
+        <w:rPr>
+          <w:rFonts w:ascii="Times New Roman" w:hAnsi="Times New Roman" w:cs="Times New Roman"/>
+        </w:rPr>
+        <w:t xml:space="preserve">aimed to be more accurate than v1.2 by </w:t>
+      </w:r>
+      <w:r>
+        <w:rPr>
+          <w:rFonts w:ascii="Times New Roman" w:hAnsi="Times New Roman" w:cs="Times New Roman"/>
+        </w:rPr>
+        <w:t>two things:</w:t>
+      </w:r>
+    </w:p>
+    <w:p>
+      <w:pPr>
+        <w:pStyle w:val="ListParagraph"/>
+        <w:numPr>
+          <w:ilvl w:val="0"/>
+          <w:numId w:val="1"/>
+        </w:numPr>
+        <w:rPr>
+          <w:rFonts w:ascii="Times New Roman" w:hAnsi="Times New Roman" w:cs="Times New Roman"/>
+        </w:rPr>
+      </w:pPr>
+      <w:r>
+        <w:rPr>
+          <w:rFonts w:ascii="Times New Roman" w:hAnsi="Times New Roman" w:cs="Times New Roman"/>
+        </w:rPr>
+        <w:t>being provided with more image data for the non-cancer class through image data augmentation and therefore beating the disparity between both classes of data, which should theoretically improve performance</w:t>
+      </w:r>
+      <w:r>
+        <w:rPr>
+          <w:rFonts w:ascii="Times New Roman" w:hAnsi="Times New Roman" w:cs="Times New Roman"/>
+        </w:rPr>
+        <w:t xml:space="preserve"> by providing fewer false results</w:t>
+      </w:r>
+      <w:r>
+        <w:rPr>
+          <w:rFonts w:ascii="Times New Roman" w:hAnsi="Times New Roman" w:cs="Times New Roman"/>
+        </w:rPr>
+        <w:t>, and</w:t>
+      </w:r>
+    </w:p>
+    <w:p>
+      <w:pPr>
+        <w:pStyle w:val="ListParagraph"/>
+        <w:numPr>
+          <w:ilvl w:val="0"/>
+          <w:numId w:val="1"/>
+        </w:numPr>
+        <w:rPr>
+          <w:rFonts w:ascii="Times New Roman" w:hAnsi="Times New Roman" w:cs="Times New Roman"/>
+        </w:rPr>
+      </w:pPr>
+      <w:r>
+        <w:rPr>
+          <w:rFonts w:ascii="Times New Roman" w:hAnsi="Times New Roman" w:cs="Times New Roman"/>
+        </w:rPr>
+        <w:t>adding more Conv2D</w:t>
+      </w:r>
+      <w:r>
+        <w:rPr>
+          <w:rFonts w:ascii="Times New Roman" w:hAnsi="Times New Roman" w:cs="Times New Roman"/>
+        </w:rPr>
+        <w:t xml:space="preserve"> layers</w:t>
+      </w:r>
+      <w:r>
+        <w:rPr>
+          <w:rFonts w:ascii="Times New Roman" w:hAnsi="Times New Roman" w:cs="Times New Roman"/>
+        </w:rPr>
+        <w:t xml:space="preserve"> to improve performance.</w:t>
+      </w:r>
     </w:p>
     <w:p>
       <w:pPr>
@@ -2191,6 +3041,142 @@
         </w:rPr>
         <w:br/>
       </w:r>
+      <w:r>
+        <w:rPr>
+          <w:rFonts w:ascii="Times New Roman" w:hAnsi="Times New Roman" w:cs="Times New Roman"/>
+        </w:rPr>
+        <w:t>HOTARU v1.</w:t>
+      </w:r>
+      <w:r>
+        <w:rPr>
+          <w:rFonts w:ascii="Times New Roman" w:hAnsi="Times New Roman" w:cs="Times New Roman"/>
+        </w:rPr>
+        <w:t xml:space="preserve">3’s model design is an evolution from v1.2. This model design is a simplified rendition of the VGG16 object detection and classification algorithm. Unlike v1.2, there are now two Conv2D layers with same parameters before a Dropout and MaxPooling2D layer followed. This is repeated a handful of times. Unlike the VGG16 architecture, HOTARU v1.33 only features </w:t>
+      </w:r>
+      <w:r>
+        <w:rPr>
+          <w:rFonts w:ascii="Times New Roman" w:hAnsi="Times New Roman" w:cs="Times New Roman"/>
+        </w:rPr>
+        <w:t>two</w:t>
+      </w:r>
+      <w:r>
+        <w:rPr>
+          <w:rFonts w:ascii="Times New Roman" w:hAnsi="Times New Roman" w:cs="Times New Roman"/>
+        </w:rPr>
+        <w:t xml:space="preserve"> Dense laye</w:t>
+      </w:r>
+      <w:r>
+        <w:rPr>
+          <w:rFonts w:ascii="Times New Roman" w:hAnsi="Times New Roman" w:cs="Times New Roman"/>
+        </w:rPr>
+        <w:t>rs instead of three</w:t>
+      </w:r>
+      <w:r>
+        <w:rPr>
+          <w:rFonts w:ascii="Times New Roman" w:hAnsi="Times New Roman" w:cs="Times New Roman"/>
+        </w:rPr>
+        <w:t>, excluding the output layer.</w:t>
+      </w:r>
+    </w:p>
+    <w:p>
+      <w:pPr>
+        <w:rPr>
+          <w:rFonts w:ascii="Times New Roman" w:hAnsi="Times New Roman" w:cs="Times New Roman"/>
+        </w:rPr>
+      </w:pPr>
+      <w:r>
+        <w:rPr>
+          <w:rFonts w:ascii="Times New Roman" w:hAnsi="Times New Roman" w:cs="Times New Roman"/>
+          <w:noProof/>
+        </w:rPr>
+        <w:drawing>
+          <wp:anchor distT="0" distB="0" distL="114300" distR="114300" simplePos="0" relativeHeight="251658240" behindDoc="0" locked="0" layoutInCell="1" allowOverlap="1" wp14:anchorId="74088712" wp14:editId="20F2CDB8">
+            <wp:simplePos x="0" y="0"/>
+            <wp:positionH relativeFrom="margin">
+              <wp:posOffset>1381125</wp:posOffset>
+            </wp:positionH>
+            <wp:positionV relativeFrom="paragraph">
+              <wp:posOffset>263525</wp:posOffset>
+            </wp:positionV>
+            <wp:extent cx="2770505" cy="5201285"/>
+            <wp:effectExtent l="0" t="0" r="0" b="0"/>
+            <wp:wrapTopAndBottom/>
+            <wp:docPr id="491571388" name="Picture 1"/>
+            <wp:cNvGraphicFramePr>
+              <a:graphicFrameLocks xmlns:a="http://schemas.openxmlformats.org/drawingml/2006/main" noChangeAspect="1"/>
+            </wp:cNvGraphicFramePr>
+            <a:graphic xmlns:a="http://schemas.openxmlformats.org/drawingml/2006/main">
+              <a:graphicData uri="http://schemas.openxmlformats.org/drawingml/2006/picture">
+                <pic:pic xmlns:pic="http://schemas.openxmlformats.org/drawingml/2006/picture">
+                  <pic:nvPicPr>
+                    <pic:cNvPr id="491571388" name=""/>
+                    <pic:cNvPicPr/>
+                  </pic:nvPicPr>
+                  <pic:blipFill>
+                    <a:blip r:embed="rId10">
+                      <a:extLst>
+                        <a:ext uri="{28A0092B-C50C-407E-A947-70E740481C1C}">
+                          <a14:useLocalDpi xmlns:a14="http://schemas.microsoft.com/office/drawing/2010/main" val="0"/>
+                        </a:ext>
+                      </a:extLst>
+                    </a:blip>
+                    <a:stretch>
+                      <a:fillRect/>
+                    </a:stretch>
+                  </pic:blipFill>
+                  <pic:spPr>
+                    <a:xfrm>
+                      <a:off x="0" y="0"/>
+                      <a:ext cx="2770505" cy="5201285"/>
+                    </a:xfrm>
+                    <a:prstGeom prst="rect">
+                      <a:avLst/>
+                    </a:prstGeom>
+                  </pic:spPr>
+                </pic:pic>
+              </a:graphicData>
+            </a:graphic>
+            <wp14:sizeRelH relativeFrom="margin">
+              <wp14:pctWidth>0</wp14:pctWidth>
+            </wp14:sizeRelH>
+            <wp14:sizeRelV relativeFrom="margin">
+              <wp14:pctHeight>0</wp14:pctHeight>
+            </wp14:sizeRelV>
+          </wp:anchor>
+        </w:drawing>
+      </w:r>
+      <w:r>
+        <w:rPr>
+          <w:rFonts w:ascii="Times New Roman" w:hAnsi="Times New Roman" w:cs="Times New Roman"/>
+        </w:rPr>
+        <w:t>The following is a breakdown of HOTARU v1.3.</w:t>
+      </w:r>
+    </w:p>
+    <w:p>
+      <w:pPr>
+        <w:rPr>
+          <w:rFonts w:ascii="Times New Roman" w:hAnsi="Times New Roman" w:cs="Times New Roman"/>
+        </w:rPr>
+      </w:pPr>
+    </w:p>
+    <w:p>
+      <w:pPr>
+        <w:rPr>
+          <w:rFonts w:ascii="Times New Roman" w:hAnsi="Times New Roman" w:cs="Times New Roman"/>
+        </w:rPr>
+      </w:pPr>
+      <w:r>
+        <w:rPr>
+          <w:rFonts w:ascii="Times New Roman" w:hAnsi="Times New Roman" w:cs="Times New Roman"/>
+        </w:rPr>
+        <w:t>The model was then complied with the same parameters as HOTARU v1.2, except that 20 epochs were used instead of 10 to provide more time for the model to learn</w:t>
+      </w:r>
+      <w:r>
+        <w:rPr>
+          <w:rFonts w:ascii="Times New Roman" w:hAnsi="Times New Roman" w:cs="Times New Roman"/>
+        </w:rPr>
+        <w:t xml:space="preserve"> the differences between both classes.</w:t>
+      </w:r>
     </w:p>
     <w:p>
       <w:pPr>
@@ -2212,6 +3198,115 @@
         </w:rPr>
         <w:br/>
       </w:r>
+      <w:r>
+        <w:rPr>
+          <w:rFonts w:ascii="Times New Roman" w:hAnsi="Times New Roman" w:cs="Times New Roman"/>
+        </w:rPr>
+        <w:t>For this version, a new dataset was created by using the dataset used for HOTARU v1.2 and then augmenting every photo in the non-skin-cancer class eleven times to create a larger non-skin-cancer picture database. The augmentations done on each image varied from flipping horizontally, cropping, adding blur, resizing, shifting images and rotation. As a result of the image data augmentation, the number of non-skin-cancer pictures increased from nearly 4 thousand pictures to 39 thousand pictures, which is relatively slightly more than the number of skin-cancer pictures (around 38.6 thousand).</w:t>
+      </w:r>
+    </w:p>
+    <w:p>
+      <w:pPr>
+        <w:rPr>
+          <w:rFonts w:ascii="Times New Roman" w:hAnsi="Times New Roman" w:cs="Times New Roman"/>
+        </w:rPr>
+      </w:pPr>
+      <w:r>
+        <w:rPr>
+          <w:rFonts w:ascii="Times New Roman" w:hAnsi="Times New Roman" w:cs="Times New Roman"/>
+        </w:rPr>
+        <w:t xml:space="preserve">The augmentation code </w:t>
+      </w:r>
+      <w:r>
+        <w:rPr>
+          <w:rFonts w:ascii="Times New Roman" w:hAnsi="Times New Roman" w:cs="Times New Roman"/>
+        </w:rPr>
+        <w:t xml:space="preserve">utilised </w:t>
+      </w:r>
+      <w:r>
+        <w:rPr>
+          <w:rFonts w:ascii="Times New Roman" w:hAnsi="Times New Roman" w:cs="Times New Roman"/>
+        </w:rPr>
+        <w:t xml:space="preserve">that was not of our making. Please refer to this </w:t>
+      </w:r>
+      <w:r>
+        <w:rPr>
+          <w:rFonts w:ascii="Times New Roman" w:hAnsi="Times New Roman" w:cs="Times New Roman"/>
+        </w:rPr>
+        <w:t>repository</w:t>
+      </w:r>
+      <w:r>
+        <w:rPr>
+          <w:rFonts w:ascii="Times New Roman" w:hAnsi="Times New Roman" w:cs="Times New Roman"/>
+        </w:rPr>
+        <w:t xml:space="preserve"> to learn more about the augmentation code: </w:t>
+      </w:r>
+      <w:hyperlink r:id="rId11" w:history="1">
+        <w:r>
+          <w:rPr>
+            <w:rStyle w:val="Hyperlink"/>
+            <w:rFonts w:ascii="Times New Roman" w:hAnsi="Times New Roman" w:cs="Times New Roman"/>
+          </w:rPr>
+          <w:t>https://github.com/EdjeElectronics/Image-Augmentation-Examples-for-Machine-Learning</w:t>
+        </w:r>
+      </w:hyperlink>
+      <w:r>
+        <w:rPr>
+          <w:rFonts w:ascii="Times New Roman" w:hAnsi="Times New Roman" w:cs="Times New Roman"/>
+        </w:rPr>
+        <w:t>.</w:t>
+      </w:r>
+    </w:p>
+    <w:p>
+      <w:pPr>
+        <w:rPr>
+          <w:rFonts w:ascii="Times New Roman" w:hAnsi="Times New Roman" w:cs="Times New Roman"/>
+        </w:rPr>
+      </w:pPr>
+      <w:r>
+        <w:rPr>
+          <w:rFonts w:ascii="Times New Roman" w:hAnsi="Times New Roman" w:cs="Times New Roman"/>
+        </w:rPr>
+        <w:t xml:space="preserve">All photos were then split into training, </w:t>
+      </w:r>
+      <w:proofErr w:type="gramStart"/>
+      <w:r>
+        <w:rPr>
+          <w:rFonts w:ascii="Times New Roman" w:hAnsi="Times New Roman" w:cs="Times New Roman"/>
+        </w:rPr>
+        <w:t>validation</w:t>
+      </w:r>
+      <w:proofErr w:type="gramEnd"/>
+      <w:r>
+        <w:rPr>
+          <w:rFonts w:ascii="Times New Roman" w:hAnsi="Times New Roman" w:cs="Times New Roman"/>
+        </w:rPr>
+        <w:t xml:space="preserve"> and test folders in the ratio of 80:10:10 and then processed with SPARK v1.</w:t>
+      </w:r>
+      <w:r>
+        <w:rPr>
+          <w:rFonts w:ascii="Times New Roman" w:hAnsi="Times New Roman" w:cs="Times New Roman"/>
+        </w:rPr>
+        <w:t>15</w:t>
+      </w:r>
+      <w:r>
+        <w:rPr>
+          <w:rFonts w:ascii="Times New Roman" w:hAnsi="Times New Roman" w:cs="Times New Roman"/>
+        </w:rPr>
+        <w:t xml:space="preserve"> before being fed into HOTARU</w:t>
+      </w:r>
+      <w:r>
+        <w:rPr>
+          <w:rFonts w:ascii="Times New Roman" w:hAnsi="Times New Roman" w:cs="Times New Roman"/>
+        </w:rPr>
+        <w:t xml:space="preserve"> for training.</w:t>
+      </w:r>
+      <w:r>
+        <w:rPr>
+          <w:rFonts w:ascii="Times New Roman" w:hAnsi="Times New Roman" w:cs="Times New Roman"/>
+        </w:rPr>
+        <w:t xml:space="preserve"> SPARK v1.15 contains the same code as v1.1, except a different contrasting method was used, replacing a previous method, and variables were fine-tuned to reduce the chances of unnecessary features appearing.</w:t>
+      </w:r>
     </w:p>
     <w:p>
       <w:pPr>
@@ -2233,6 +3328,31 @@
         </w:rPr>
         <w:br/>
       </w:r>
+      <w:r>
+        <w:rPr>
+          <w:rFonts w:ascii="Times New Roman" w:hAnsi="Times New Roman" w:cs="Times New Roman"/>
+        </w:rPr>
+        <w:t>After training, the model was able to reach an a</w:t>
+      </w:r>
+      <w:r>
+        <w:rPr>
+          <w:rFonts w:ascii="Times New Roman" w:hAnsi="Times New Roman" w:cs="Times New Roman"/>
+        </w:rPr>
+        <w:t>ccuracy of 50-92.8%, with precision of 95.1%, recall of 90.3% and F1-score of 92.6%.</w:t>
+      </w:r>
+    </w:p>
+    <w:p>
+      <w:pPr>
+        <w:rPr>
+          <w:rFonts w:ascii="Times New Roman" w:hAnsi="Times New Roman" w:cs="Times New Roman"/>
+        </w:rPr>
+      </w:pPr>
+      <w:r>
+        <w:rPr>
+          <w:rFonts w:ascii="Times New Roman" w:hAnsi="Times New Roman" w:cs="Times New Roman"/>
+        </w:rPr>
+        <w:t>When comparing HOTARU v1.3 with v1.2, v1.3 had slightly better accuracy and precision than v1.2, but suffered greatly in recall, resulting in a lower F1-score than v1.2. In addition, it seemed that with the new dataset, the model had a 50:50 chance of making a false result, as seen by the distribution in the confusion matrix and the false positive and negative rates.</w:t>
+      </w:r>
     </w:p>
     <w:p>
       <w:pPr>
@@ -2254,13 +3374,72 @@
         </w:rPr>
         <w:br/>
       </w:r>
-    </w:p>
-    <w:p>
-      <w:pPr>
-        <w:rPr>
-          <w:rFonts w:ascii="Times New Roman" w:hAnsi="Times New Roman" w:cs="Times New Roman"/>
-        </w:rPr>
-      </w:pPr>
+      <w:r>
+        <w:rPr>
+          <w:rFonts w:ascii="Times New Roman" w:hAnsi="Times New Roman" w:cs="Times New Roman"/>
+        </w:rPr>
+        <w:t>At this point, despite multiple attempts to improve performance, those attempts proved to be fruitless when using a binary classification framework to assess its performance. Therefore, it is now suggested that instead of using a skin-cancer/not-skin-cancer result</w:t>
+      </w:r>
+      <w:r>
+        <w:rPr>
+          <w:rFonts w:ascii="Times New Roman" w:hAnsi="Times New Roman" w:cs="Times New Roman"/>
+        </w:rPr>
+        <w:t xml:space="preserve"> utilising a threshold of 0.5</w:t>
+      </w:r>
+      <w:r>
+        <w:rPr>
+          <w:rFonts w:ascii="Times New Roman" w:hAnsi="Times New Roman" w:cs="Times New Roman"/>
+        </w:rPr>
+        <w:t xml:space="preserve">, a confidence level is to be provided to the </w:t>
+      </w:r>
+      <w:proofErr w:type="spellStart"/>
+      <w:r>
+        <w:rPr>
+          <w:rFonts w:ascii="Times New Roman" w:hAnsi="Times New Roman" w:cs="Times New Roman"/>
+        </w:rPr>
+        <w:t>enduser</w:t>
+      </w:r>
+      <w:proofErr w:type="spellEnd"/>
+      <w:r>
+        <w:rPr>
+          <w:rFonts w:ascii="Times New Roman" w:hAnsi="Times New Roman" w:cs="Times New Roman"/>
+        </w:rPr>
+        <w:t>.</w:t>
+      </w:r>
+      <w:r>
+        <w:rPr>
+          <w:rFonts w:ascii="Times New Roman" w:hAnsi="Times New Roman" w:cs="Times New Roman"/>
+        </w:rPr>
+        <w:t xml:space="preserve"> The model currently outputs a value between 0.00 and 1.00, which can be easily converted to a percentage. This percentage will indicate to the user the chances of the </w:t>
+      </w:r>
+      <w:proofErr w:type="spellStart"/>
+      <w:r>
+        <w:rPr>
+          <w:rFonts w:ascii="Times New Roman" w:hAnsi="Times New Roman" w:cs="Times New Roman"/>
+        </w:rPr>
+        <w:t>skinspot</w:t>
+      </w:r>
+      <w:proofErr w:type="spellEnd"/>
+      <w:r>
+        <w:rPr>
+          <w:rFonts w:ascii="Times New Roman" w:hAnsi="Times New Roman" w:cs="Times New Roman"/>
+        </w:rPr>
+        <w:t xml:space="preserve"> showing signs of skin cancer, and therefore passes the decision-making process form the model itself to the user. Rather than being given false hope or unnecessary panic upon looking at the results of </w:t>
+      </w:r>
+      <w:proofErr w:type="gramStart"/>
+      <w:r>
+        <w:rPr>
+          <w:rFonts w:ascii="Times New Roman" w:hAnsi="Times New Roman" w:cs="Times New Roman"/>
+        </w:rPr>
+        <w:t>a</w:t>
+      </w:r>
+      <w:proofErr w:type="gramEnd"/>
+      <w:r>
+        <w:rPr>
+          <w:rFonts w:ascii="Times New Roman" w:hAnsi="Times New Roman" w:cs="Times New Roman"/>
+        </w:rPr>
+        <w:t xml:space="preserve"> unreliable binary classification process, the user is now informed of the chances and is given the opportunity to make a decision to seek medical attention based on the confidence level the model provides.</w:t>
+      </w:r>
     </w:p>
     <w:sectPr>
       <w:pgSz w:w="11906" w:h="16838"/>

</xml_diff>